<commit_message>
Removed deleted project files and old image assets.
</commit_message>
<xml_diff>
--- a/URS_project_on_Kaggle_medical_insurance_dataset.docx
+++ b/URS_project_on_Kaggle_medical_insurance_dataset.docx
@@ -12,7 +12,6 @@
           <w:lang w:val="en-US"/>
         </w:rPr>
       </w:pPr>
-      <w:bookmarkStart w:id="0" w:name="OLE_LINK2"/>
       <w:r>
         <w:rPr>
           <w:rFonts w:ascii="Times New Roman" w:hAnsi="Times New Roman" w:cs="Times New Roman"/>
@@ -31,7 +30,6 @@
         </w:rPr>
         <w:t xml:space="preserve"> on Kaggle medical insurance dataset</w:t>
       </w:r>
-      <w:bookmarkEnd w:id="0"/>
       <w:r>
         <w:rPr>
           <w:rFonts w:ascii="Times New Roman" w:hAnsi="Times New Roman" w:cs="Times New Roman"/>
@@ -40,6 +38,15 @@
           <w:lang w:val="en-US"/>
         </w:rPr>
         <w:t>:</w:t>
+      </w:r>
+      <w:r>
+        <w:rPr>
+          <w:rFonts w:ascii="Times New Roman" w:hAnsi="Times New Roman" w:cs="Times New Roman"/>
+          <w:b/>
+          <w:bCs/>
+          <w:lang w:val="en-US"/>
+        </w:rPr>
+        <w:t>\</w:t>
       </w:r>
     </w:p>
     <w:p>
@@ -970,7 +977,7 @@
           <w:szCs w:val="18"/>
         </w:rPr>
         <w:drawing>
-          <wp:inline distT="0" distB="0" distL="0" distR="0" wp14:anchorId="2C419B51" wp14:editId="2B007D41">
+          <wp:inline distT="0" distB="0" distL="0" distR="0" wp14:anchorId="2C419B51" wp14:editId="0FD7E956">
             <wp:extent cx="4027102" cy="2485390"/>
             <wp:effectExtent l="0" t="0" r="0" b="3810"/>
             <wp:docPr id="735668631" name="Picture 19" descr="A graph of a graph of a number of points&#10;&#10;AI-generated content may be incorrect."/>
@@ -2300,7 +2307,7 @@
                 <w:rFonts w:ascii="Times New Roman" w:hAnsi="Times New Roman" w:cs="Times New Roman"/>
               </w:rPr>
             </w:pPr>
-            <w:bookmarkStart w:id="1" w:name="_Hlk211296251"/>
+            <w:bookmarkStart w:id="0" w:name="_Hlk211296251"/>
             <w:r>
               <w:rPr>
                 <w:rFonts w:ascii="Times New Roman" w:hAnsi="Times New Roman" w:cs="Times New Roman"/>
@@ -2410,7 +2417,7 @@
           </w:p>
         </w:tc>
       </w:tr>
-      <w:bookmarkEnd w:id="1"/>
+      <w:bookmarkEnd w:id="0"/>
       <w:tr>
         <w:tc>
           <w:tcPr>
@@ -3743,27 +3750,14 @@
       <w:r>
         <w:t xml:space="preserve">Figure </w:t>
       </w:r>
-      <w:r>
-        <w:fldChar w:fldCharType="begin"/>
-      </w:r>
-      <w:r>
-        <w:instrText xml:space="preserve"> SEQ Figure \* ARABIC </w:instrText>
-      </w:r>
-      <w:r>
-        <w:fldChar w:fldCharType="separate"/>
-      </w:r>
-      <w:r>
-        <w:rPr>
-          <w:noProof/>
-        </w:rPr>
-        <w:t>6</w:t>
-      </w:r>
-      <w:r>
-        <w:rPr>
-          <w:noProof/>
-        </w:rPr>
-        <w:fldChar w:fldCharType="end"/>
-      </w:r>
+      <w:fldSimple w:instr=" SEQ Figure \* ARABIC ">
+        <w:r>
+          <w:rPr>
+            <w:noProof/>
+          </w:rPr>
+          <w:t>6</w:t>
+        </w:r>
+      </w:fldSimple>
       <w:r>
         <w:t xml:space="preserve"> </w:t>
       </w:r>
@@ -4507,27 +4501,14 @@
       <w:r>
         <w:t xml:space="preserve">Table </w:t>
       </w:r>
-      <w:r>
-        <w:fldChar w:fldCharType="begin"/>
-      </w:r>
-      <w:r>
-        <w:instrText xml:space="preserve"> SEQ Table \* ARABIC </w:instrText>
-      </w:r>
-      <w:r>
-        <w:fldChar w:fldCharType="separate"/>
-      </w:r>
-      <w:r>
-        <w:rPr>
-          <w:noProof/>
-        </w:rPr>
-        <w:t>4</w:t>
-      </w:r>
-      <w:r>
-        <w:rPr>
-          <w:noProof/>
-        </w:rPr>
-        <w:fldChar w:fldCharType="end"/>
-      </w:r>
+      <w:fldSimple w:instr=" SEQ Table \* ARABIC ">
+        <w:r>
+          <w:rPr>
+            <w:noProof/>
+          </w:rPr>
+          <w:t>4</w:t>
+        </w:r>
+      </w:fldSimple>
       <w:r>
         <w:t xml:space="preserve"> </w:t>
       </w:r>
@@ -7992,7 +7973,7 @@
           <w:lang w:val="en-US"/>
         </w:rPr>
         <w:drawing>
-          <wp:inline distT="0" distB="0" distL="0" distR="0" wp14:anchorId="0A271A1C" wp14:editId="0893D935">
+          <wp:inline distT="0" distB="0" distL="0" distR="0" wp14:anchorId="0A271A1C" wp14:editId="792EB4B8">
             <wp:extent cx="3464897" cy="2182483"/>
             <wp:effectExtent l="0" t="0" r="2540" b="2540"/>
             <wp:docPr id="1880535080" name="Picture 4" descr="A graph of a person and person&#10;&#10;AI-generated content may be incorrect."/>
@@ -8220,27 +8201,14 @@
       <w:r>
         <w:t xml:space="preserve">Figure </w:t>
       </w:r>
-      <w:r>
-        <w:fldChar w:fldCharType="begin"/>
-      </w:r>
-      <w:r>
-        <w:instrText xml:space="preserve"> SEQ Figure \* ARABIC </w:instrText>
-      </w:r>
-      <w:r>
-        <w:fldChar w:fldCharType="separate"/>
-      </w:r>
-      <w:r>
-        <w:rPr>
-          <w:noProof/>
-        </w:rPr>
-        <w:t>11</w:t>
-      </w:r>
-      <w:r>
-        <w:rPr>
-          <w:noProof/>
-        </w:rPr>
-        <w:fldChar w:fldCharType="end"/>
-      </w:r>
+      <w:fldSimple w:instr=" SEQ Figure \* ARABIC ">
+        <w:r>
+          <w:rPr>
+            <w:noProof/>
+          </w:rPr>
+          <w:t>11</w:t>
+        </w:r>
+      </w:fldSimple>
       <w:r>
         <w:rPr>
           <w:rFonts w:hint="eastAsia"/>
@@ -9026,27 +8994,14 @@
       <w:r>
         <w:t xml:space="preserve">Figure </w:t>
       </w:r>
-      <w:r>
-        <w:fldChar w:fldCharType="begin"/>
-      </w:r>
-      <w:r>
-        <w:instrText xml:space="preserve"> SEQ Figure \* ARABIC </w:instrText>
-      </w:r>
-      <w:r>
-        <w:fldChar w:fldCharType="separate"/>
-      </w:r>
-      <w:r>
-        <w:rPr>
-          <w:noProof/>
-        </w:rPr>
-        <w:t>13</w:t>
-      </w:r>
-      <w:r>
-        <w:rPr>
-          <w:noProof/>
-        </w:rPr>
-        <w:fldChar w:fldCharType="end"/>
-      </w:r>
+      <w:fldSimple w:instr=" SEQ Figure \* ARABIC ">
+        <w:r>
+          <w:rPr>
+            <w:noProof/>
+          </w:rPr>
+          <w:t>13</w:t>
+        </w:r>
+      </w:fldSimple>
       <w:r>
         <w:t xml:space="preserve"> </w:t>
       </w:r>
@@ -9349,7 +9304,7 @@
           <w:noProof/>
         </w:rPr>
         <w:drawing>
-          <wp:inline distT="0" distB="0" distL="0" distR="0" wp14:anchorId="629CF9F2" wp14:editId="61F17EA1">
+          <wp:inline distT="0" distB="0" distL="0" distR="0" wp14:anchorId="629CF9F2" wp14:editId="4CDDEF35">
             <wp:extent cx="3947532" cy="2368519"/>
             <wp:effectExtent l="0" t="0" r="2540" b="0"/>
             <wp:docPr id="1337387900" name="Picture 30" descr="A diagram of different colored shapes&#10;&#10;AI-generated content may be incorrect."/>
@@ -9399,27 +9354,14 @@
       <w:r>
         <w:t xml:space="preserve">Figure </w:t>
       </w:r>
-      <w:r>
-        <w:fldChar w:fldCharType="begin"/>
-      </w:r>
-      <w:r>
-        <w:instrText xml:space="preserve"> SEQ Figure \* ARABIC </w:instrText>
-      </w:r>
-      <w:r>
-        <w:fldChar w:fldCharType="separate"/>
-      </w:r>
-      <w:r>
-        <w:rPr>
-          <w:noProof/>
-        </w:rPr>
-        <w:t>15</w:t>
-      </w:r>
-      <w:r>
-        <w:rPr>
-          <w:noProof/>
-        </w:rPr>
-        <w:fldChar w:fldCharType="end"/>
-      </w:r>
+      <w:fldSimple w:instr=" SEQ Figure \* ARABIC ">
+        <w:r>
+          <w:rPr>
+            <w:noProof/>
+          </w:rPr>
+          <w:t>15</w:t>
+        </w:r>
+      </w:fldSimple>
       <w:r>
         <w:rPr>
           <w:rFonts w:hint="eastAsia"/>
@@ -10542,27 +10484,14 @@
       <w:r>
         <w:t xml:space="preserve">Table </w:t>
       </w:r>
-      <w:r>
-        <w:fldChar w:fldCharType="begin"/>
-      </w:r>
-      <w:r>
-        <w:instrText xml:space="preserve"> SEQ Table \* ARABIC </w:instrText>
-      </w:r>
-      <w:r>
-        <w:fldChar w:fldCharType="separate"/>
-      </w:r>
-      <w:r>
-        <w:rPr>
-          <w:noProof/>
-        </w:rPr>
-        <w:t>6</w:t>
-      </w:r>
-      <w:r>
-        <w:rPr>
-          <w:noProof/>
-        </w:rPr>
-        <w:fldChar w:fldCharType="end"/>
-      </w:r>
+      <w:fldSimple w:instr=" SEQ Table \* ARABIC ">
+        <w:r>
+          <w:rPr>
+            <w:noProof/>
+          </w:rPr>
+          <w:t>6</w:t>
+        </w:r>
+      </w:fldSimple>
       <w:r>
         <w:t xml:space="preserve"> Dummy variable example for smoking condition</w:t>
       </w:r>
@@ -11255,27 +11184,14 @@
       <w:r>
         <w:t xml:space="preserve">Figure </w:t>
       </w:r>
-      <w:r>
-        <w:fldChar w:fldCharType="begin"/>
-      </w:r>
-      <w:r>
-        <w:instrText xml:space="preserve"> SEQ Figure \* ARABIC </w:instrText>
-      </w:r>
-      <w:r>
-        <w:fldChar w:fldCharType="separate"/>
-      </w:r>
-      <w:r>
-        <w:rPr>
-          <w:noProof/>
-        </w:rPr>
-        <w:t>16</w:t>
-      </w:r>
-      <w:r>
-        <w:rPr>
-          <w:noProof/>
-        </w:rPr>
-        <w:fldChar w:fldCharType="end"/>
-      </w:r>
+      <w:fldSimple w:instr=" SEQ Figure \* ARABIC ">
+        <w:r>
+          <w:rPr>
+            <w:noProof/>
+          </w:rPr>
+          <w:t>16</w:t>
+        </w:r>
+      </w:fldSimple>
       <w:r>
         <w:t xml:space="preserve"> Correlation heatmap for all variables vs. charges</w:t>
       </w:r>
@@ -14029,27 +13945,14 @@
       <w:r>
         <w:t xml:space="preserve">Figure </w:t>
       </w:r>
-      <w:r>
-        <w:fldChar w:fldCharType="begin"/>
-      </w:r>
-      <w:r>
-        <w:instrText xml:space="preserve"> SEQ Figure \* ARABIC </w:instrText>
-      </w:r>
-      <w:r>
-        <w:fldChar w:fldCharType="separate"/>
-      </w:r>
-      <w:r>
-        <w:rPr>
-          <w:noProof/>
-        </w:rPr>
-        <w:t>17</w:t>
-      </w:r>
-      <w:r>
-        <w:rPr>
-          <w:noProof/>
-        </w:rPr>
-        <w:fldChar w:fldCharType="end"/>
-      </w:r>
+      <w:fldSimple w:instr=" SEQ Figure \* ARABIC ">
+        <w:r>
+          <w:rPr>
+            <w:noProof/>
+          </w:rPr>
+          <w:t>17</w:t>
+        </w:r>
+      </w:fldSimple>
       <w:r>
         <w:t xml:space="preserve"> Basic structure of ANN</w:t>
       </w:r>
@@ -14438,27 +14341,14 @@
       <w:r>
         <w:t xml:space="preserve">Figure </w:t>
       </w:r>
-      <w:r>
-        <w:fldChar w:fldCharType="begin"/>
-      </w:r>
-      <w:r>
-        <w:instrText xml:space="preserve"> SEQ Figure \* ARABIC </w:instrText>
-      </w:r>
-      <w:r>
-        <w:fldChar w:fldCharType="separate"/>
-      </w:r>
-      <w:r>
-        <w:rPr>
-          <w:noProof/>
-        </w:rPr>
-        <w:t>18</w:t>
-      </w:r>
-      <w:r>
-        <w:rPr>
-          <w:noProof/>
-        </w:rPr>
-        <w:fldChar w:fldCharType="end"/>
-      </w:r>
+      <w:fldSimple w:instr=" SEQ Figure \* ARABIC ">
+        <w:r>
+          <w:rPr>
+            <w:noProof/>
+          </w:rPr>
+          <w:t>18</w:t>
+        </w:r>
+      </w:fldSimple>
       <w:r>
         <w:t xml:space="preserve"> ANN mathematical representation</w:t>
       </w:r>
@@ -14515,27 +14405,14 @@
       <w:r>
         <w:t xml:space="preserve">Figure </w:t>
       </w:r>
-      <w:r>
-        <w:fldChar w:fldCharType="begin"/>
-      </w:r>
-      <w:r>
-        <w:instrText xml:space="preserve"> SEQ Figure \* ARABIC </w:instrText>
-      </w:r>
-      <w:r>
-        <w:fldChar w:fldCharType="separate"/>
-      </w:r>
-      <w:r>
-        <w:rPr>
-          <w:noProof/>
-        </w:rPr>
-        <w:t>19</w:t>
-      </w:r>
-      <w:r>
-        <w:rPr>
-          <w:noProof/>
-        </w:rPr>
-        <w:fldChar w:fldCharType="end"/>
-      </w:r>
+      <w:fldSimple w:instr=" SEQ Figure \* ARABIC ">
+        <w:r>
+          <w:rPr>
+            <w:noProof/>
+          </w:rPr>
+          <w:t>19</w:t>
+        </w:r>
+      </w:fldSimple>
       <w:r>
         <w:t xml:space="preserve"> Data processing flowchart</w:t>
       </w:r>
@@ -14576,27 +14453,14 @@
       <w:r>
         <w:t xml:space="preserve">Figure </w:t>
       </w:r>
-      <w:r>
-        <w:fldChar w:fldCharType="begin"/>
-      </w:r>
-      <w:r>
-        <w:instrText xml:space="preserve"> SEQ Figure \* ARABIC </w:instrText>
-      </w:r>
-      <w:r>
-        <w:fldChar w:fldCharType="separate"/>
-      </w:r>
-      <w:r>
-        <w:rPr>
-          <w:noProof/>
-        </w:rPr>
-        <w:t>20</w:t>
-      </w:r>
-      <w:r>
-        <w:rPr>
-          <w:noProof/>
-        </w:rPr>
-        <w:fldChar w:fldCharType="end"/>
-      </w:r>
+      <w:fldSimple w:instr=" SEQ Figure \* ARABIC ">
+        <w:r>
+          <w:rPr>
+            <w:noProof/>
+          </w:rPr>
+          <w:t>20</w:t>
+        </w:r>
+      </w:fldSimple>
       <w:r>
         <w:t xml:space="preserve"> Neural Network Archietcture</w:t>
       </w:r>
@@ -14648,27 +14512,14 @@
       <w:r>
         <w:t xml:space="preserve">Figure </w:t>
       </w:r>
-      <w:r>
-        <w:fldChar w:fldCharType="begin"/>
-      </w:r>
-      <w:r>
-        <w:instrText xml:space="preserve"> SEQ Figure \* ARABIC </w:instrText>
-      </w:r>
-      <w:r>
-        <w:fldChar w:fldCharType="separate"/>
-      </w:r>
-      <w:r>
-        <w:rPr>
-          <w:noProof/>
-        </w:rPr>
-        <w:t>21</w:t>
-      </w:r>
-      <w:r>
-        <w:rPr>
-          <w:noProof/>
-        </w:rPr>
-        <w:fldChar w:fldCharType="end"/>
-      </w:r>
+      <w:fldSimple w:instr=" SEQ Figure \* ARABIC ">
+        <w:r>
+          <w:rPr>
+            <w:noProof/>
+          </w:rPr>
+          <w:t>21</w:t>
+        </w:r>
+      </w:fldSimple>
       <w:r>
         <w:t xml:space="preserve"> Model Training Process</w:t>
       </w:r>
@@ -14734,27 +14585,14 @@
       <w:r>
         <w:t xml:space="preserve">Figure </w:t>
       </w:r>
-      <w:r>
-        <w:fldChar w:fldCharType="begin"/>
-      </w:r>
-      <w:r>
-        <w:instrText xml:space="preserve"> SEQ Figure \* ARABIC </w:instrText>
-      </w:r>
-      <w:r>
-        <w:fldChar w:fldCharType="separate"/>
-      </w:r>
-      <w:r>
-        <w:rPr>
-          <w:noProof/>
-        </w:rPr>
-        <w:t>22</w:t>
-      </w:r>
-      <w:r>
-        <w:rPr>
-          <w:noProof/>
-        </w:rPr>
-        <w:fldChar w:fldCharType="end"/>
-      </w:r>
+      <w:fldSimple w:instr=" SEQ Figure \* ARABIC ">
+        <w:r>
+          <w:rPr>
+            <w:noProof/>
+          </w:rPr>
+          <w:t>22</w:t>
+        </w:r>
+      </w:fldSimple>
       <w:r>
         <w:t xml:space="preserve"> Actual and predicted insurance costs comparson with the line of perfect prediction</w:t>
       </w:r>
@@ -15130,24 +14968,14 @@
       <w:r>
         <w:t xml:space="preserve">Figure </w:t>
       </w:r>
-      <w:r>
-        <w:fldChar w:fldCharType="begin"/>
-      </w:r>
-      <w:r>
-        <w:instrText xml:space="preserve"> SEQ Figure \* ARABIC </w:instrText>
-      </w:r>
-      <w:r>
-        <w:fldChar w:fldCharType="separate"/>
-      </w:r>
-      <w:r>
-        <w:rPr>
-          <w:noProof/>
-        </w:rPr>
-        <w:t>23</w:t>
-      </w:r>
-      <w:r>
-        <w:fldChar w:fldCharType="end"/>
-      </w:r>
+      <w:fldSimple w:instr=" SEQ Figure \* ARABIC ">
+        <w:r>
+          <w:rPr>
+            <w:noProof/>
+          </w:rPr>
+          <w:t>23</w:t>
+        </w:r>
+      </w:fldSimple>
       <w:r>
         <w:t xml:space="preserve"> Distribution of absolute and percentage error</w:t>
       </w:r>
@@ -17619,6 +17447,7 @@
   <w:style w:type="character" w:default="1" w:styleId="DefaultParagraphFont">
     <w:name w:val="Default Paragraph Font"/>
     <w:uiPriority w:val="1"/>
+    <w:semiHidden/>
     <w:unhideWhenUsed/>
   </w:style>
   <w:style w:type="table" w:default="1" w:styleId="TableNormal">

</xml_diff>

<commit_message>
update a new dataset from kaggle and start exploratory data analysis.
</commit_message>
<xml_diff>
--- a/URS_project_on_Kaggle_medical_insurance_dataset.docx
+++ b/URS_project_on_Kaggle_medical_insurance_dataset.docx
@@ -28,8 +28,9 @@
           <w:bCs/>
           <w:lang w:val="en-US"/>
         </w:rPr>
-        <w:t xml:space="preserve"> on Kaggle medical insurance dataset</w:t>
-      </w:r>
+        <w:t xml:space="preserve"> on Kaggle medical insurance </w:t>
+      </w:r>
+      <w:proofErr w:type="gramStart"/>
       <w:r>
         <w:rPr>
           <w:rFonts w:ascii="Times New Roman" w:hAnsi="Times New Roman" w:cs="Times New Roman"/>
@@ -37,7 +38,7 @@
           <w:bCs/>
           <w:lang w:val="en-US"/>
         </w:rPr>
-        <w:t>:</w:t>
+        <w:t>dataset</w:t>
       </w:r>
       <w:r>
         <w:rPr>
@@ -46,8 +47,18 @@
           <w:bCs/>
           <w:lang w:val="en-US"/>
         </w:rPr>
+        <w:t>:</w:t>
+      </w:r>
+      <w:r>
+        <w:rPr>
+          <w:rFonts w:ascii="Times New Roman" w:hAnsi="Times New Roman" w:cs="Times New Roman"/>
+          <w:b/>
+          <w:bCs/>
+          <w:lang w:val="en-US"/>
+        </w:rPr>
         <w:t>\</w:t>
       </w:r>
+      <w:proofErr w:type="gramEnd"/>
     </w:p>
     <w:p>
       <w:pPr>
@@ -977,7 +988,7 @@
           <w:szCs w:val="18"/>
         </w:rPr>
         <w:drawing>
-          <wp:inline distT="0" distB="0" distL="0" distR="0" wp14:anchorId="2C419B51" wp14:editId="0FD7E956">
+          <wp:inline distT="0" distB="0" distL="0" distR="0" wp14:anchorId="2C419B51" wp14:editId="4103D17D">
             <wp:extent cx="4027102" cy="2485390"/>
             <wp:effectExtent l="0" t="0" r="0" b="3810"/>
             <wp:docPr id="735668631" name="Picture 19" descr="A graph of a graph of a number of points&#10;&#10;AI-generated content may be incorrect."/>
@@ -7973,7 +7984,7 @@
           <w:lang w:val="en-US"/>
         </w:rPr>
         <w:drawing>
-          <wp:inline distT="0" distB="0" distL="0" distR="0" wp14:anchorId="0A271A1C" wp14:editId="792EB4B8">
+          <wp:inline distT="0" distB="0" distL="0" distR="0" wp14:anchorId="0A271A1C" wp14:editId="3C165D3D">
             <wp:extent cx="3464897" cy="2182483"/>
             <wp:effectExtent l="0" t="0" r="2540" b="2540"/>
             <wp:docPr id="1880535080" name="Picture 4" descr="A graph of a person and person&#10;&#10;AI-generated content may be incorrect."/>
@@ -9304,7 +9315,7 @@
           <w:noProof/>
         </w:rPr>
         <w:drawing>
-          <wp:inline distT="0" distB="0" distL="0" distR="0" wp14:anchorId="629CF9F2" wp14:editId="4CDDEF35">
+          <wp:inline distT="0" distB="0" distL="0" distR="0" wp14:anchorId="629CF9F2" wp14:editId="73D13620">
             <wp:extent cx="3947532" cy="2368519"/>
             <wp:effectExtent l="0" t="0" r="2540" b="0"/>
             <wp:docPr id="1337387900" name="Picture 30" descr="A diagram of different colored shapes&#10;&#10;AI-generated content may be incorrect."/>
@@ -15359,82 +15370,6 @@
           <w:rFonts w:ascii="Times New Roman" w:hAnsi="Times New Roman" w:cs="Times New Roman"/>
         </w:rPr>
         <w:t>MAE decreases from approximately $13,500 to $3,300, representing a 74% improvement in prediction accuracy. The parallel movement of both curves confirms good generalization.</w:t>
-      </w:r>
-    </w:p>
-    <w:p>
-      <w:pPr>
-        <w:rPr>
-          <w:rFonts w:ascii="Times New Roman" w:hAnsi="Times New Roman" w:cs="Times New Roman"/>
-        </w:rPr>
-      </w:pPr>
-      <w:r>
-        <w:rPr>
-          <w:rFonts w:ascii="Times New Roman" w:hAnsi="Times New Roman" w:cs="Times New Roman"/>
-        </w:rPr>
-        <w:t xml:space="preserve">Q: </w:t>
-      </w:r>
-      <w:r>
-        <w:rPr>
-          <w:rFonts w:ascii="Times New Roman" w:hAnsi="Times New Roman" w:cs="Times New Roman"/>
-        </w:rPr>
-        <w:t xml:space="preserve">If the MAE decreases quickly after 30th epoch, does this mean the training of model should stopped around 60 or earlier to save compuational efficiency? </w:t>
-      </w:r>
-    </w:p>
-    <w:p>
-      <w:pPr>
-        <w:rPr>
-          <w:rFonts w:ascii="Times New Roman" w:hAnsi="Times New Roman" w:cs="Times New Roman"/>
-        </w:rPr>
-      </w:pPr>
-      <w:r>
-        <w:rPr>
-          <w:rFonts w:ascii="Times New Roman" w:hAnsi="Times New Roman" w:cs="Times New Roman"/>
-        </w:rPr>
-        <w:t xml:space="preserve">Q: The convergence of training and validation loss represents? </w:t>
-      </w:r>
-      <w:r>
-        <w:rPr>
-          <w:rFonts w:ascii="Times New Roman" w:hAnsi="Times New Roman" w:cs="Times New Roman"/>
-        </w:rPr>
-        <w:t xml:space="preserve">I tried to add extra layers but this results in a divergence of tranining loss and validation loss. </w:t>
-      </w:r>
-    </w:p>
-    <w:p>
-      <w:pPr>
-        <w:rPr>
-          <w:rFonts w:ascii="Times New Roman" w:hAnsi="Times New Roman" w:cs="Times New Roman"/>
-        </w:rPr>
-      </w:pPr>
-      <w:r>
-        <w:rPr>
-          <w:rFonts w:ascii="Times New Roman" w:hAnsi="Times New Roman" w:cs="Times New Roman"/>
-        </w:rPr>
-        <w:t xml:space="preserve">Q: </w:t>
-      </w:r>
-      <w:r>
-        <w:rPr>
-          <w:rFonts w:ascii="Times New Roman" w:hAnsi="Times New Roman" w:cs="Times New Roman"/>
-        </w:rPr>
-        <w:t>MAE (~$3,356) is lower than RMSE (~$5,063)</w:t>
-      </w:r>
-      <w:r>
-        <w:rPr>
-          <w:rFonts w:ascii="Times New Roman" w:hAnsi="Times New Roman" w:cs="Times New Roman"/>
-        </w:rPr>
-        <w:t xml:space="preserve"> both are concepts relating to the discussion of errors but the huge difference between them suggest? </w:t>
-      </w:r>
-    </w:p>
-    <w:p>
-      <w:pPr>
-        <w:rPr>
-          <w:rFonts w:ascii="Times New Roman" w:hAnsi="Times New Roman" w:cs="Times New Roman"/>
-        </w:rPr>
-      </w:pPr>
-      <w:r>
-        <w:rPr>
-          <w:rFonts w:ascii="Times New Roman" w:hAnsi="Times New Roman" w:cs="Times New Roman"/>
-        </w:rPr>
-        <w:t>Q: last week, we’ve mentioned the interaction between variables might work. But how to find which two or even more variables should be paired up? Like smoker * age * BMI in this form?</w:t>
       </w:r>
     </w:p>
     <w:p>

</xml_diff>